<commit_message>
team quest 2 - game play
</commit_message>
<xml_diff>
--- a/액션&경영 RPG/아이디어.docx
+++ b/액션&경영 RPG/아이디어.docx
@@ -1,6 +1,6 @@
 
 <file path=word/document.xml><?xml version="1.0" encoding="utf-8"?>
-<w:document xmlns:wpc="http://schemas.microsoft.com/office/word/2010/wordprocessingCanvas" xmlns:cx="http://schemas.microsoft.com/office/drawing/2014/chartex" xmlns:cx1="http://schemas.microsoft.com/office/drawing/2015/9/8/chartex" xmlns:cx2="http://schemas.microsoft.com/office/drawing/2015/10/21/chartex" xmlns:cx3="http://schemas.microsoft.com/office/drawing/2016/5/9/chartex" xmlns:cx4="http://schemas.microsoft.com/office/drawing/2016/5/10/chartex" xmlns:cx5="http://schemas.microsoft.com/office/drawing/2016/5/11/chartex" xmlns:cx6="http://schemas.microsoft.com/office/drawing/2016/5/12/chartex" xmlns:cx7="http://schemas.microsoft.com/office/drawing/2016/5/13/chartex" xmlns:cx8="http://schemas.microsoft.com/office/drawing/2016/5/14/chartex" xmlns:mc="http://schemas.openxmlformats.org/markup-compatibility/2006" xmlns:aink="http://schemas.microsoft.com/office/drawing/2016/ink" xmlns:am3d="http://schemas.microsoft.com/office/drawing/2017/model3d" xmlns:o="urn:schemas-microsoft-com:office:office" xmlns:r="http://schemas.openxmlformats.org/officeDocument/2006/relationships" xmlns:m="http://schemas.openxmlformats.org/officeDocument/2006/math" xmlns:v="urn:schemas-microsoft-com:vml" xmlns:wp14="http://schemas.microsoft.com/office/word/2010/wordprocessingDrawing" xmlns:wp="http://schemas.openxmlformats.org/drawingml/2006/wordprocessingDrawing" xmlns:w10="urn:schemas-microsoft-com:office:word" xmlns:w="http://schemas.openxmlformats.org/wordprocessingml/2006/main" xmlns:w14="http://schemas.microsoft.com/office/word/2010/wordml" xmlns:w15="http://schemas.microsoft.com/office/word/2012/wordml" xmlns:w16cex="http://schemas.microsoft.com/office/word/2018/wordml/cex" xmlns:w16cid="http://schemas.microsoft.com/office/word/2016/wordml/cid" xmlns:w16="http://schemas.microsoft.com/office/word/2018/wordml" xmlns:w16sdtdh="http://schemas.microsoft.com/office/word/2020/wordml/sdtdatahash" xmlns:w16se="http://schemas.microsoft.com/office/word/2015/wordml/symex" xmlns:wpg="http://schemas.microsoft.com/office/word/2010/wordprocessingGroup" xmlns:wpi="http://schemas.microsoft.com/office/word/2010/wordprocessingInk" xmlns:wne="http://schemas.microsoft.com/office/word/2006/wordml" xmlns:wps="http://schemas.microsoft.com/office/word/2010/wordprocessingShape" mc:Ignorable="w14 w15 w16se w16cid w16 w16cex w16sdtdh wp14">
+<w:document xmlns:wpc="http://schemas.microsoft.com/office/word/2010/wordprocessingCanvas" xmlns:cx="http://schemas.microsoft.com/office/drawing/2014/chartex" xmlns:cx1="http://schemas.microsoft.com/office/drawing/2015/9/8/chartex" xmlns:cx2="http://schemas.microsoft.com/office/drawing/2015/10/21/chartex" xmlns:cx3="http://schemas.microsoft.com/office/drawing/2016/5/9/chartex" xmlns:cx4="http://schemas.microsoft.com/office/drawing/2016/5/10/chartex" xmlns:cx5="http://schemas.microsoft.com/office/drawing/2016/5/11/chartex" xmlns:cx6="http://schemas.microsoft.com/office/drawing/2016/5/12/chartex" xmlns:cx7="http://schemas.microsoft.com/office/drawing/2016/5/13/chartex" xmlns:cx8="http://schemas.microsoft.com/office/drawing/2016/5/14/chartex" xmlns:mc="http://schemas.openxmlformats.org/markup-compatibility/2006" xmlns:aink="http://schemas.microsoft.com/office/drawing/2016/ink" xmlns:am3d="http://schemas.microsoft.com/office/drawing/2017/model3d" xmlns:o="urn:schemas-microsoft-com:office:office" xmlns:oel="http://schemas.microsoft.com/office/2019/extlst" xmlns:r="http://schemas.openxmlformats.org/officeDocument/2006/relationships" xmlns:m="http://schemas.openxmlformats.org/officeDocument/2006/math" xmlns:v="urn:schemas-microsoft-com:vml" xmlns:wp14="http://schemas.microsoft.com/office/word/2010/wordprocessingDrawing" xmlns:wp="http://schemas.openxmlformats.org/drawingml/2006/wordprocessingDrawing" xmlns:w10="urn:schemas-microsoft-com:office:word" xmlns:w="http://schemas.openxmlformats.org/wordprocessingml/2006/main" xmlns:w14="http://schemas.microsoft.com/office/word/2010/wordml" xmlns:w15="http://schemas.microsoft.com/office/word/2012/wordml" xmlns:w16cex="http://schemas.microsoft.com/office/word/2018/wordml/cex" xmlns:w16cid="http://schemas.microsoft.com/office/word/2016/wordml/cid" xmlns:w16="http://schemas.microsoft.com/office/word/2018/wordml" xmlns:w16du="http://schemas.microsoft.com/office/word/2023/wordml/word16du" xmlns:w16sdtdh="http://schemas.microsoft.com/office/word/2020/wordml/sdtdatahash" xmlns:w16se="http://schemas.microsoft.com/office/word/2015/wordml/symex" xmlns:wpg="http://schemas.microsoft.com/office/word/2010/wordprocessingGroup" xmlns:wpi="http://schemas.microsoft.com/office/word/2010/wordprocessingInk" xmlns:wne="http://schemas.microsoft.com/office/word/2006/wordml" xmlns:wps="http://schemas.microsoft.com/office/word/2010/wordprocessingShape" mc:Ignorable="w14 w15 w16se w16cid w16 w16cex w16sdtdh w16du wp14">
   <w:body>
     <w:p>
       <w:r>
@@ -22,8 +22,30 @@
         <w:rPr>
           <w:rFonts w:hint="eastAsia"/>
         </w:rPr>
-        <w:t>다양한 무기를 사용? ex) 엘든링, 몬헌</w:t>
-      </w:r>
+        <w:t xml:space="preserve">다양한 무기를 사용? ex) </w:t>
+      </w:r>
+      <w:proofErr w:type="spellStart"/>
+      <w:r>
+        <w:rPr>
+          <w:rFonts w:hint="eastAsia"/>
+        </w:rPr>
+        <w:t>엘든링</w:t>
+      </w:r>
+      <w:proofErr w:type="spellEnd"/>
+      <w:r>
+        <w:rPr>
+          <w:rFonts w:hint="eastAsia"/>
+        </w:rPr>
+        <w:t xml:space="preserve">, </w:t>
+      </w:r>
+      <w:proofErr w:type="spellStart"/>
+      <w:r>
+        <w:rPr>
+          <w:rFonts w:hint="eastAsia"/>
+        </w:rPr>
+        <w:t>몬헌</w:t>
+      </w:r>
+      <w:proofErr w:type="spellEnd"/>
     </w:p>
     <w:p>
       <w:pPr>
@@ -67,7 +89,21 @@
         <w:rPr>
           <w:rFonts w:hint="eastAsia"/>
         </w:rPr>
-        <w:t>우리 게임은 부캐들을 키워서 계정의 체급을 높이는 게임이 아니다. 캐릭터의 특징을 제대로 경험하기 위해서는 다른 캐릭터도 키워봐야 한다.</w:t>
+        <w:t xml:space="preserve">우리 게임은 </w:t>
+      </w:r>
+      <w:proofErr w:type="spellStart"/>
+      <w:r>
+        <w:rPr>
+          <w:rFonts w:hint="eastAsia"/>
+        </w:rPr>
+        <w:t>부캐들을</w:t>
+      </w:r>
+      <w:proofErr w:type="spellEnd"/>
+      <w:r>
+        <w:rPr>
+          <w:rFonts w:hint="eastAsia"/>
+        </w:rPr>
+        <w:t xml:space="preserve"> 키워서 계정의 체급을 높이는 게임이 아니다. 캐릭터의 특징을 제대로 경험하기 위해서는 다른 캐릭터도 키워봐야 한다.</w:t>
       </w:r>
     </w:p>
     <w:p>
@@ -82,7 +118,21 @@
         <w:rPr>
           <w:rFonts w:hint="eastAsia"/>
         </w:rPr>
-        <w:t>하나의 데이터 슬롯에 저장된 캐릭터로 엔딩까지 보는 것이 메인인 게임에서 여러 캐릭터의 다양한 특징이 중요한가?</w:t>
+        <w:t xml:space="preserve">하나의 데이터 슬롯에 저장된 캐릭터로 엔딩까지 보는 것이 </w:t>
+      </w:r>
+      <w:proofErr w:type="spellStart"/>
+      <w:r>
+        <w:rPr>
+          <w:rFonts w:hint="eastAsia"/>
+        </w:rPr>
+        <w:t>메인인</w:t>
+      </w:r>
+      <w:proofErr w:type="spellEnd"/>
+      <w:r>
+        <w:rPr>
+          <w:rFonts w:hint="eastAsia"/>
+        </w:rPr>
+        <w:t xml:space="preserve"> 게임에서 여러 캐릭터의 다양한 특징이 중요한가?</w:t>
       </w:r>
     </w:p>
     <w:p>
@@ -106,7 +156,21 @@
         <w:rPr>
           <w:rFonts w:hint="eastAsia"/>
         </w:rPr>
-        <w:t>x) 로아, 던파</w:t>
+        <w:t xml:space="preserve">x) </w:t>
+      </w:r>
+      <w:proofErr w:type="spellStart"/>
+      <w:r>
+        <w:rPr>
+          <w:rFonts w:hint="eastAsia"/>
+        </w:rPr>
+        <w:t>로아</w:t>
+      </w:r>
+      <w:proofErr w:type="spellEnd"/>
+      <w:r>
+        <w:rPr>
+          <w:rFonts w:hint="eastAsia"/>
+        </w:rPr>
+        <w:t>, 던파</w:t>
       </w:r>
     </w:p>
     <w:p>
@@ -192,11 +256,19 @@
           <w:numId w:val="1"/>
         </w:numPr>
       </w:pPr>
-      <w:r>
-        <w:rPr>
-          <w:rFonts w:hint="eastAsia"/>
-        </w:rPr>
-        <w:t>에르고 획득 방법</w:t>
+      <w:proofErr w:type="spellStart"/>
+      <w:r>
+        <w:rPr>
+          <w:rFonts w:hint="eastAsia"/>
+        </w:rPr>
+        <w:t>에르고</w:t>
+      </w:r>
+      <w:proofErr w:type="spellEnd"/>
+      <w:r>
+        <w:rPr>
+          <w:rFonts w:hint="eastAsia"/>
+        </w:rPr>
+        <w:t xml:space="preserve"> 획득 방법</w:t>
       </w:r>
     </w:p>
     <w:p>
@@ -217,7 +289,21 @@
         <w:rPr>
           <w:rFonts w:hint="eastAsia"/>
         </w:rPr>
-        <w:t>(죽였을 때 고정된 양의 에르고 획득)</w:t>
+        <w:t xml:space="preserve">(죽였을 때 고정된 양의 </w:t>
+      </w:r>
+      <w:proofErr w:type="spellStart"/>
+      <w:r>
+        <w:rPr>
+          <w:rFonts w:hint="eastAsia"/>
+        </w:rPr>
+        <w:t>에르고</w:t>
+      </w:r>
+      <w:proofErr w:type="spellEnd"/>
+      <w:r>
+        <w:rPr>
+          <w:rFonts w:hint="eastAsia"/>
+        </w:rPr>
+        <w:t xml:space="preserve"> 획득)</w:t>
       </w:r>
     </w:p>
     <w:p>
@@ -244,7 +330,21 @@
         <w:rPr>
           <w:rFonts w:hint="eastAsia"/>
         </w:rPr>
-        <w:t xml:space="preserve"> 확률적으로 다른 양의 에르고 획득</w:t>
+        <w:t xml:space="preserve"> 확률적으로 다른 양의 </w:t>
+      </w:r>
+      <w:proofErr w:type="spellStart"/>
+      <w:r>
+        <w:rPr>
+          <w:rFonts w:hint="eastAsia"/>
+        </w:rPr>
+        <w:t>에르고</w:t>
+      </w:r>
+      <w:proofErr w:type="spellEnd"/>
+      <w:r>
+        <w:rPr>
+          <w:rFonts w:hint="eastAsia"/>
+        </w:rPr>
+        <w:t xml:space="preserve"> 획득</w:t>
       </w:r>
       <w:r>
         <w:rPr>
@@ -283,7 +383,35 @@
         <w:rPr>
           <w:rFonts w:hint="eastAsia"/>
         </w:rPr>
-        <w:t xml:space="preserve"> 시 손실율 감소, 획득량 증가</w:t>
+        <w:t xml:space="preserve"> 시 </w:t>
+      </w:r>
+      <w:proofErr w:type="spellStart"/>
+      <w:r>
+        <w:rPr>
+          <w:rFonts w:hint="eastAsia"/>
+        </w:rPr>
+        <w:t>손실율</w:t>
+      </w:r>
+      <w:proofErr w:type="spellEnd"/>
+      <w:r>
+        <w:rPr>
+          <w:rFonts w:hint="eastAsia"/>
+        </w:rPr>
+        <w:t xml:space="preserve"> 감소, </w:t>
+      </w:r>
+      <w:proofErr w:type="spellStart"/>
+      <w:r>
+        <w:rPr>
+          <w:rFonts w:hint="eastAsia"/>
+        </w:rPr>
+        <w:t>획득량</w:t>
+      </w:r>
+      <w:proofErr w:type="spellEnd"/>
+      <w:r>
+        <w:rPr>
+          <w:rFonts w:hint="eastAsia"/>
+        </w:rPr>
+        <w:t xml:space="preserve"> 증가</w:t>
       </w:r>
       <w:r>
         <w:rPr>
@@ -328,8 +456,16 @@
         <w:rPr>
           <w:rFonts w:hint="eastAsia"/>
         </w:rPr>
-        <w:t>의 에고를</w:t>
-      </w:r>
+        <w:t xml:space="preserve">의 </w:t>
+      </w:r>
+      <w:proofErr w:type="spellStart"/>
+      <w:r>
+        <w:rPr>
+          <w:rFonts w:hint="eastAsia"/>
+        </w:rPr>
+        <w:t>에고를</w:t>
+      </w:r>
+      <w:proofErr w:type="spellEnd"/>
       <w:r>
         <w:rPr>
           <w:rFonts w:hint="eastAsia"/>
@@ -398,16 +534,26 @@
       <w:pPr>
         <w:pStyle w:val="ac"/>
       </w:pPr>
-      <w:r>
-        <w:t>카르마와 에고는 각각 동양 철학과 심리학에서 중요한 개념입니다. 두 개념은 인간의 행동, 경험, 정체성에 깊은 영향을 미치며, 서로 연관되어 있으나 그 본질과 의미는 다릅니다.</w:t>
+      <w:proofErr w:type="spellStart"/>
+      <w:r>
+        <w:t>카르마와</w:t>
+      </w:r>
+      <w:proofErr w:type="spellEnd"/>
+      <w:r>
+        <w:t xml:space="preserve"> 에고는 각각 동양 철학과 심리학에서 중요한 개념입니다. 두 개념은 인간의 행동, 경험, 정체성에 깊은 영향을 미치며, 서로 연관되어 있으나 그 본질과 의미는 다릅니다.</w:t>
       </w:r>
     </w:p>
     <w:p>
       <w:pPr>
         <w:pStyle w:val="3"/>
       </w:pPr>
-      <w:r>
-        <w:t>카르마 (Karma)</w:t>
+      <w:proofErr w:type="spellStart"/>
+      <w:r>
+        <w:t>카르마</w:t>
+      </w:r>
+      <w:proofErr w:type="spellEnd"/>
+      <w:r>
+        <w:t xml:space="preserve"> (Karma)</w:t>
       </w:r>
     </w:p>
     <w:p>
@@ -440,8 +586,29 @@
         <w:autoSpaceDN/>
         <w:spacing w:before="100" w:beforeAutospacing="1" w:after="100" w:afterAutospacing="1"/>
       </w:pPr>
-      <w:r>
-        <w:t>카르마는 산스크리트어로 '행동'이나 '행위'를 뜻하며, 불교, 힌두교, 자이나교 등에서 중요한 철학적 개념입니다.</w:t>
+      <w:proofErr w:type="spellStart"/>
+      <w:r>
+        <w:t>카르마는</w:t>
+      </w:r>
+      <w:proofErr w:type="spellEnd"/>
+      <w:r>
+        <w:t xml:space="preserve"> 산스크리트어로 '행동'이나 '행위'</w:t>
+      </w:r>
+      <w:proofErr w:type="spellStart"/>
+      <w:r>
+        <w:t>를</w:t>
+      </w:r>
+      <w:proofErr w:type="spellEnd"/>
+      <w:r>
+        <w:t xml:space="preserve"> 뜻하며, 불교, 힌두교, </w:t>
+      </w:r>
+      <w:proofErr w:type="spellStart"/>
+      <w:r>
+        <w:t>자이나교</w:t>
+      </w:r>
+      <w:proofErr w:type="spellEnd"/>
+      <w:r>
+        <w:t xml:space="preserve"> 등에서 중요한 철학적 개념입니다.</w:t>
       </w:r>
     </w:p>
     <w:p>
@@ -519,7 +686,15 @@
         <w:t>윤회</w:t>
       </w:r>
       <w:r>
-        <w:t>: 카르마는 윤회의 과정에서 중요한 역할을 합니다. 현재의 삶에서의 행동이 미래의 삶에 영향을 미칩니다.</w:t>
+        <w:t xml:space="preserve">: </w:t>
+      </w:r>
+      <w:proofErr w:type="spellStart"/>
+      <w:r>
+        <w:t>카르마는</w:t>
+      </w:r>
+      <w:proofErr w:type="spellEnd"/>
+      <w:r>
+        <w:t xml:space="preserve"> 윤회의 과정에서 중요한 역할을 합니다. 현재의 삶에서의 행동이 미래의 삶에 영향을 미칩니다.</w:t>
       </w:r>
     </w:p>
     <w:p>
@@ -541,7 +716,15 @@
         <w:t>업보</w:t>
       </w:r>
       <w:r>
-        <w:t>: 개인의 카르마는 그들의 현재와 미래의 운명과 경험을 결정짓습니다.</w:t>
+        <w:t xml:space="preserve">: 개인의 </w:t>
+      </w:r>
+      <w:proofErr w:type="spellStart"/>
+      <w:r>
+        <w:t>카르마는</w:t>
+      </w:r>
+      <w:proofErr w:type="spellEnd"/>
+      <w:r>
+        <w:t xml:space="preserve"> 그들의 현재와 미래의 운명과 경험을 결정짓습니다.</w:t>
       </w:r>
     </w:p>
     <w:p>
@@ -575,7 +758,23 @@
         <w:spacing w:before="100" w:beforeAutospacing="1" w:after="100" w:afterAutospacing="1"/>
       </w:pPr>
       <w:r>
-        <w:t>불교에서는 카르마를 이해하고 좋은 카르마를 쌓아 윤회의 고리를 벗어나 해탈(열반)에 도달하는 것이 목표입니다.</w:t>
+        <w:t xml:space="preserve">불교에서는 </w:t>
+      </w:r>
+      <w:proofErr w:type="spellStart"/>
+      <w:r>
+        <w:t>카르마를</w:t>
+      </w:r>
+      <w:proofErr w:type="spellEnd"/>
+      <w:r>
+        <w:t xml:space="preserve"> 이해하고 좋은 </w:t>
+      </w:r>
+      <w:proofErr w:type="spellStart"/>
+      <w:r>
+        <w:t>카르마를</w:t>
+      </w:r>
+      <w:proofErr w:type="spellEnd"/>
+      <w:r>
+        <w:t xml:space="preserve"> 쌓아 윤회의 고리를 벗어나 해탈(열반)에 도달하는 것이 목표입니다.</w:t>
       </w:r>
     </w:p>
     <w:p>
@@ -617,7 +816,15 @@
         <w:spacing w:before="100" w:beforeAutospacing="1" w:after="100" w:afterAutospacing="1"/>
       </w:pPr>
       <w:r>
-        <w:t>에고는 라틴어로 '나'를 뜻하며, 심리학에서 개인의 자아나 자아정체성을 나타냅니다. 특히 프로이트의 정신분석 이론에서 중요한 개념입니다.</w:t>
+        <w:t>에고는 라틴어로 '나'</w:t>
+      </w:r>
+      <w:proofErr w:type="spellStart"/>
+      <w:r>
+        <w:t>를</w:t>
+      </w:r>
+      <w:proofErr w:type="spellEnd"/>
+      <w:r>
+        <w:t xml:space="preserve"> 뜻하며, 심리학에서 개인의 자아나 자아정체성을 나타냅니다. 특히 프로이트의 정신분석 이론에서 중요한 개념입니다.</w:t>
       </w:r>
     </w:p>
     <w:p>
@@ -694,14 +901,30 @@
         <w:autoSpaceDN/>
         <w:spacing w:before="100" w:beforeAutospacing="1" w:after="100" w:afterAutospacing="1"/>
       </w:pPr>
+      <w:proofErr w:type="spellStart"/>
       <w:r>
         <w:rPr>
           <w:rStyle w:val="ad"/>
         </w:rPr>
-        <w:t>슈퍼에고 (Superego)</w:t>
-      </w:r>
-      <w:r>
-        <w:t>: 도덕적 기준과 이상을 내면화한 부분입니다.</w:t>
+        <w:t>슈퍼에고</w:t>
+      </w:r>
+      <w:proofErr w:type="spellEnd"/>
+      <w:r>
+        <w:rPr>
+          <w:rStyle w:val="ad"/>
+        </w:rPr>
+        <w:t xml:space="preserve"> (Superego)</w:t>
+      </w:r>
+      <w:r>
+        <w:t xml:space="preserve">: 도덕적 기준과 이상을 </w:t>
+      </w:r>
+      <w:proofErr w:type="spellStart"/>
+      <w:r>
+        <w:t>내면화한</w:t>
+      </w:r>
+      <w:proofErr w:type="spellEnd"/>
+      <w:r>
+        <w:t xml:space="preserve"> 부분입니다.</w:t>
       </w:r>
     </w:p>
     <w:p>
@@ -741,7 +964,15 @@
         <w:t>중재자 역할</w:t>
       </w:r>
       <w:r>
-        <w:t>: 에고는 이드의 충동과 슈퍼에고의 도덕적 요구 사이에서 균형을 맞추는 역할을 합니다.</w:t>
+        <w:t xml:space="preserve">: 에고는 이드의 충동과 </w:t>
+      </w:r>
+      <w:proofErr w:type="spellStart"/>
+      <w:r>
+        <w:t>슈퍼에고의</w:t>
+      </w:r>
+      <w:proofErr w:type="spellEnd"/>
+      <w:r>
+        <w:t xml:space="preserve"> 도덕적 요구 사이에서 균형을 맞추는 역할을 합니다.</w:t>
       </w:r>
     </w:p>
     <w:p>
@@ -763,7 +994,15 @@
         <w:t>현실 검증</w:t>
       </w:r>
       <w:r>
-        <w:t>: 에고는 현실을 검증하고 합리적인 결정을 내리도록 돕습니다.</w:t>
+        <w:t xml:space="preserve">: 에고는 현실을 검증하고 합리적인 결정을 내리도록 </w:t>
+      </w:r>
+      <w:proofErr w:type="spellStart"/>
+      <w:r>
+        <w:t>돕습니다</w:t>
+      </w:r>
+      <w:proofErr w:type="spellEnd"/>
+      <w:r>
+        <w:t>.</w:t>
       </w:r>
     </w:p>
     <w:p>
@@ -820,7 +1059,15 @@
         <w:spacing w:before="100" w:beforeAutospacing="1" w:after="100" w:afterAutospacing="1"/>
       </w:pPr>
       <w:r>
-        <w:t>긍정적 측면에서는 자아 존중감과 자기 이해를 돕습니다.</w:t>
+        <w:t xml:space="preserve">긍정적 측면에서는 자아 존중감과 자기 이해를 </w:t>
+      </w:r>
+      <w:proofErr w:type="spellStart"/>
+      <w:r>
+        <w:t>돕습니다</w:t>
+      </w:r>
+      <w:proofErr w:type="spellEnd"/>
+      <w:r>
+        <w:t>.</w:t>
       </w:r>
     </w:p>
     <w:p>
@@ -843,8 +1090,21 @@
       <w:pPr>
         <w:pStyle w:val="3"/>
       </w:pPr>
-      <w:r>
-        <w:t>카르마와 에고의 연관성</w:t>
+      <w:proofErr w:type="spellStart"/>
+      <w:r>
+        <w:t>카르마와</w:t>
+      </w:r>
+      <w:proofErr w:type="spellEnd"/>
+      <w:r>
+        <w:t xml:space="preserve"> </w:t>
+      </w:r>
+      <w:proofErr w:type="spellStart"/>
+      <w:r>
+        <w:t>에고의</w:t>
+      </w:r>
+      <w:proofErr w:type="spellEnd"/>
+      <w:r>
+        <w:t xml:space="preserve"> 연관성</w:t>
       </w:r>
     </w:p>
     <w:p>
@@ -878,7 +1138,15 @@
         <w:spacing w:before="100" w:beforeAutospacing="1" w:after="100" w:afterAutospacing="1"/>
       </w:pPr>
       <w:r>
-        <w:t>에고는 우리의 행동을 조절하며, 이 행동이 카르마를 형성합니다.</w:t>
+        <w:t xml:space="preserve">에고는 우리의 행동을 조절하며, 이 행동이 </w:t>
+      </w:r>
+      <w:proofErr w:type="spellStart"/>
+      <w:r>
+        <w:t>카르마를</w:t>
+      </w:r>
+      <w:proofErr w:type="spellEnd"/>
+      <w:r>
+        <w:t xml:space="preserve"> 형성합니다.</w:t>
       </w:r>
     </w:p>
     <w:p>
@@ -894,7 +1162,31 @@
         <w:spacing w:before="100" w:beforeAutospacing="1" w:after="100" w:afterAutospacing="1"/>
       </w:pPr>
       <w:r>
-        <w:t>개인의 에고가 어떻게 형성되고 작용하느냐에 따라 그들이 쌓는 카르마의 성격이 달라질 수 있습니다.</w:t>
+        <w:t xml:space="preserve">개인의 </w:t>
+      </w:r>
+      <w:proofErr w:type="spellStart"/>
+      <w:r>
+        <w:t>에고가</w:t>
+      </w:r>
+      <w:proofErr w:type="spellEnd"/>
+      <w:r>
+        <w:t xml:space="preserve"> 어떻게 형성되고 </w:t>
+      </w:r>
+      <w:proofErr w:type="spellStart"/>
+      <w:r>
+        <w:t>작용하느냐에</w:t>
+      </w:r>
+      <w:proofErr w:type="spellEnd"/>
+      <w:r>
+        <w:t xml:space="preserve"> 따라 그들이 쌓는 </w:t>
+      </w:r>
+      <w:proofErr w:type="spellStart"/>
+      <w:r>
+        <w:t>카르마의</w:t>
+      </w:r>
+      <w:proofErr w:type="spellEnd"/>
+      <w:r>
+        <w:t xml:space="preserve"> 성격이 달라질 수 있습니다.</w:t>
       </w:r>
     </w:p>
     <w:p>
@@ -927,8 +1219,13 @@
         <w:autoSpaceDN/>
         <w:spacing w:before="100" w:beforeAutospacing="1" w:after="100" w:afterAutospacing="1"/>
       </w:pPr>
-      <w:r>
-        <w:t>카르마는 우리가 누구인지, 우리의 행동이 어떻게 미래에 영향을 미치는지에 대한 깊은 인식을 요구합니다.</w:t>
+      <w:proofErr w:type="spellStart"/>
+      <w:r>
+        <w:t>카르마는</w:t>
+      </w:r>
+      <w:proofErr w:type="spellEnd"/>
+      <w:r>
+        <w:t xml:space="preserve"> 우리가 누구인지, 우리의 행동이 어떻게 미래에 영향을 미치는지에 대한 깊은 인식을 요구합니다.</w:t>
       </w:r>
     </w:p>
     <w:p>
@@ -977,8 +1274,29 @@
         <w:autoSpaceDN/>
         <w:spacing w:before="100" w:beforeAutospacing="1" w:after="100" w:afterAutospacing="1"/>
       </w:pPr>
-      <w:r>
-        <w:t>에고를 초월하거나 이해함으로써 개인은 더 긍정적인 카르마를 쌓고 영적 성장을 이룰 수 있습니다.</w:t>
+      <w:proofErr w:type="spellStart"/>
+      <w:r>
+        <w:t>에고를</w:t>
+      </w:r>
+      <w:proofErr w:type="spellEnd"/>
+      <w:r>
+        <w:t xml:space="preserve"> 초월하거나 이해함으로써 </w:t>
+      </w:r>
+      <w:proofErr w:type="spellStart"/>
+      <w:r>
+        <w:t>개인은</w:t>
+      </w:r>
+      <w:proofErr w:type="spellEnd"/>
+      <w:r>
+        <w:t xml:space="preserve"> 더 긍정적인 </w:t>
+      </w:r>
+      <w:proofErr w:type="spellStart"/>
+      <w:r>
+        <w:t>카르마를</w:t>
+      </w:r>
+      <w:proofErr w:type="spellEnd"/>
+      <w:r>
+        <w:t xml:space="preserve"> 쌓고 영적 성장을 이룰 수 있습니다.</w:t>
       </w:r>
     </w:p>
     <w:p>
@@ -986,7 +1304,15 @@
         <w:pStyle w:val="ac"/>
       </w:pPr>
       <w:r>
-        <w:t>이처럼 카르마와 에고는 인간의 행동, 경험, 그리고 궁극적인 영적 성장에 깊이 관여하는 중요한 개념입니다.</w:t>
+        <w:t xml:space="preserve">이처럼 </w:t>
+      </w:r>
+      <w:proofErr w:type="spellStart"/>
+      <w:r>
+        <w:t>카르마와</w:t>
+      </w:r>
+      <w:proofErr w:type="spellEnd"/>
+      <w:r>
+        <w:t xml:space="preserve"> 에고는 인간의 행동, 경험, 그리고 궁극적인 영적 성장에 깊이 관여하는 중요한 개념입니다.</w:t>
       </w:r>
     </w:p>
     <w:p/>
@@ -1243,11 +1569,19 @@
       <w:r>
         <w:t>(</w:t>
       </w:r>
-      <w:r>
-        <w:rPr>
-          <w:rFonts w:hint="eastAsia"/>
-        </w:rPr>
-        <w:t xml:space="preserve">인게임 시간은 </w:t>
+      <w:proofErr w:type="spellStart"/>
+      <w:r>
+        <w:rPr>
+          <w:rFonts w:hint="eastAsia"/>
+        </w:rPr>
+        <w:t>인게임</w:t>
+      </w:r>
+      <w:proofErr w:type="spellEnd"/>
+      <w:r>
+        <w:rPr>
+          <w:rFonts w:hint="eastAsia"/>
+        </w:rPr>
+        <w:t xml:space="preserve"> 시간은 </w:t>
       </w:r>
       <w:r>
         <w:t>4</w:t>
@@ -1308,11 +1642,19 @@
       <w:r>
         <w:t xml:space="preserve"> </w:t>
       </w:r>
-      <w:r>
-        <w:rPr>
-          <w:rFonts w:hint="eastAsia"/>
-        </w:rPr>
-        <w:t xml:space="preserve">인게임 오후 </w:t>
+      <w:proofErr w:type="spellStart"/>
+      <w:r>
+        <w:rPr>
+          <w:rFonts w:hint="eastAsia"/>
+        </w:rPr>
+        <w:t>인게임</w:t>
+      </w:r>
+      <w:proofErr w:type="spellEnd"/>
+      <w:r>
+        <w:rPr>
+          <w:rFonts w:hint="eastAsia"/>
+        </w:rPr>
+        <w:t xml:space="preserve"> 오후 </w:t>
       </w:r>
       <w:r>
         <w:t>7</w:t>
@@ -1336,17 +1678,11 @@
     <w:p>
       <w:pPr>
         <w:ind w:left="440" w:hangingChars="200" w:hanging="440"/>
-        <w:rPr>
-          <w:rFonts w:hint="eastAsia"/>
-        </w:rPr>
       </w:pPr>
     </w:p>
     <w:p>
       <w:pPr>
         <w:ind w:left="440" w:hangingChars="200" w:hanging="440"/>
-        <w:rPr>
-          <w:rFonts w:hint="eastAsia"/>
-        </w:rPr>
       </w:pPr>
     </w:p>
     <w:p>
@@ -1445,25 +1781,55 @@
         <w:rPr>
           <w:rFonts w:hint="eastAsia"/>
         </w:rPr>
-        <w:t>시간을 줄여주는 뭔가가 필요하다.</w:t>
+        <w:t xml:space="preserve">시간을 줄여주는 </w:t>
+      </w:r>
+      <w:proofErr w:type="spellStart"/>
+      <w:r>
+        <w:rPr>
+          <w:rFonts w:hint="eastAsia"/>
+        </w:rPr>
+        <w:t>뭔가가</w:t>
+      </w:r>
+      <w:proofErr w:type="spellEnd"/>
+      <w:r>
+        <w:rPr>
+          <w:rFonts w:hint="eastAsia"/>
+        </w:rPr>
+        <w:t xml:space="preserve"> 필요하다.</w:t>
       </w:r>
       <w:r>
         <w:t xml:space="preserve"> (</w:t>
       </w:r>
-      <w:r>
-        <w:rPr>
-          <w:rFonts w:hint="eastAsia"/>
-        </w:rPr>
-        <w:t>아이템이라든지,</w:t>
+      <w:proofErr w:type="spellStart"/>
+      <w:r>
+        <w:rPr>
+          <w:rFonts w:hint="eastAsia"/>
+        </w:rPr>
+        <w:t>아이템이라든지</w:t>
+      </w:r>
+      <w:proofErr w:type="spellEnd"/>
+      <w:r>
+        <w:rPr>
+          <w:rFonts w:hint="eastAsia"/>
+        </w:rPr>
+        <w:t>,</w:t>
       </w:r>
       <w:r>
         <w:t xml:space="preserve"> </w:t>
       </w:r>
-      <w:r>
-        <w:rPr>
-          <w:rFonts w:hint="eastAsia"/>
-        </w:rPr>
-        <w:t>스킵이라든지)</w:t>
+      <w:proofErr w:type="spellStart"/>
+      <w:r>
+        <w:rPr>
+          <w:rFonts w:hint="eastAsia"/>
+        </w:rPr>
+        <w:t>스킵이라든지</w:t>
+      </w:r>
+      <w:proofErr w:type="spellEnd"/>
+      <w:r>
+        <w:rPr>
+          <w:rFonts w:hint="eastAsia"/>
+        </w:rPr>
+        <w:t>)</w:t>
       </w:r>
     </w:p>
     <w:p>
@@ -1478,13 +1844,7 @@
       </w:pPr>
     </w:p>
     <w:p/>
-    <w:p>
-      <w:pPr>
-        <w:rPr>
-          <w:rFonts w:hint="eastAsia"/>
-        </w:rPr>
-      </w:pPr>
-    </w:p>
+    <w:p/>
     <w:p>
       <w:r>
         <w:rPr>
@@ -1506,11 +1866,33 @@
       <w:r>
         <w:t xml:space="preserve">- </w:t>
       </w:r>
-      <w:r>
-        <w:rPr>
-          <w:rFonts w:hint="eastAsia"/>
-        </w:rPr>
-        <w:t>데이브 더 다이브는 날짜와 시간이 있고</w:t>
+      <w:proofErr w:type="spellStart"/>
+      <w:r>
+        <w:rPr>
+          <w:rFonts w:hint="eastAsia"/>
+        </w:rPr>
+        <w:t>데이브</w:t>
+      </w:r>
+      <w:proofErr w:type="spellEnd"/>
+      <w:r>
+        <w:rPr>
+          <w:rFonts w:hint="eastAsia"/>
+        </w:rPr>
+        <w:t xml:space="preserve"> 더 </w:t>
+      </w:r>
+      <w:proofErr w:type="spellStart"/>
+      <w:r>
+        <w:rPr>
+          <w:rFonts w:hint="eastAsia"/>
+        </w:rPr>
+        <w:t>다이브는</w:t>
+      </w:r>
+      <w:proofErr w:type="spellEnd"/>
+      <w:r>
+        <w:rPr>
+          <w:rFonts w:hint="eastAsia"/>
+        </w:rPr>
+        <w:t xml:space="preserve"> 날짜와 시간이 있고</w:t>
       </w:r>
       <w:r>
         <w:t xml:space="preserve"> </w:t>
@@ -1519,7 +1901,21 @@
         <w:rPr>
           <w:rFonts w:hint="eastAsia"/>
         </w:rPr>
-        <w:t>그날의 시간을 건너 뛸 수 있는 시간 스킵이 있다.</w:t>
+        <w:t xml:space="preserve">그날의 시간을 건너 뛸 수 있는 시간 </w:t>
+      </w:r>
+      <w:proofErr w:type="spellStart"/>
+      <w:r>
+        <w:rPr>
+          <w:rFonts w:hint="eastAsia"/>
+        </w:rPr>
+        <w:t>스킵이</w:t>
+      </w:r>
+      <w:proofErr w:type="spellEnd"/>
+      <w:r>
+        <w:rPr>
+          <w:rFonts w:hint="eastAsia"/>
+        </w:rPr>
+        <w:t xml:space="preserve"> 있다.</w:t>
       </w:r>
     </w:p>
     <w:p>
@@ -1705,16 +2101,13 @@
         <w:rPr>
           <w:rFonts w:hint="eastAsia"/>
         </w:rPr>
-        <w:t>마을로 돌아가서 경영 턴에 참여해야 한다.</w:t>
-      </w:r>
-      <w:r>
-        <w:t xml:space="preserve"> (</w:t>
-      </w:r>
-      <w:r>
-        <w:rPr>
-          <w:rFonts w:hint="eastAsia"/>
-        </w:rPr>
-        <w:t xml:space="preserve">버튼 클릭 </w:t>
+        <w:t xml:space="preserve">경영 턴: 일정 시간에 </w:t>
+      </w:r>
+      <w:r>
+        <w:rPr>
+          <w:rFonts w:hint="eastAsia"/>
+        </w:rPr>
+        <w:t xml:space="preserve">마을로 돌아가서 버튼 클릭 </w:t>
       </w:r>
       <w:r>
         <w:t xml:space="preserve">or </w:t>
@@ -1723,7 +2116,50 @@
         <w:rPr>
           <w:rFonts w:hint="eastAsia"/>
         </w:rPr>
-        <w:t>상호작용 등)</w:t>
+        <w:t>상호작용</w:t>
+      </w:r>
+      <w:r>
+        <w:rPr>
+          <w:rFonts w:hint="eastAsia"/>
+        </w:rPr>
+        <w:t>으로 시작</w:t>
+      </w:r>
+      <w:r>
+        <w:br/>
+      </w:r>
+      <w:r>
+        <w:rPr>
+          <w:rFonts w:hint="eastAsia"/>
+        </w:rPr>
+        <w:t xml:space="preserve">(단, 경영 시간 </w:t>
+      </w:r>
+      <w:proofErr w:type="spellStart"/>
+      <w:r>
+        <w:rPr>
+          <w:rFonts w:hint="eastAsia"/>
+        </w:rPr>
+        <w:t>으로</w:t>
+      </w:r>
+      <w:proofErr w:type="spellEnd"/>
+      <w:r>
+        <w:rPr>
+          <w:rFonts w:hint="eastAsia"/>
+        </w:rPr>
+        <w:t xml:space="preserve"> 바로 갈 수 있는 시간 </w:t>
+      </w:r>
+      <w:proofErr w:type="spellStart"/>
+      <w:r>
+        <w:rPr>
+          <w:rFonts w:hint="eastAsia"/>
+        </w:rPr>
+        <w:t>스킵</w:t>
+      </w:r>
+      <w:proofErr w:type="spellEnd"/>
+      <w:r>
+        <w:rPr>
+          <w:rFonts w:hint="eastAsia"/>
+        </w:rPr>
+        <w:t xml:space="preserve"> 버튼이 있다)</w:t>
       </w:r>
     </w:p>
     <w:sectPr>
@@ -1737,7 +2173,7 @@
 </file>
 
 <file path=word/endnotes.xml><?xml version="1.0" encoding="utf-8"?>
-<w:endnotes xmlns:wpc="http://schemas.microsoft.com/office/word/2010/wordprocessingCanvas" xmlns:cx="http://schemas.microsoft.com/office/drawing/2014/chartex" xmlns:cx1="http://schemas.microsoft.com/office/drawing/2015/9/8/chartex" xmlns:cx2="http://schemas.microsoft.com/office/drawing/2015/10/21/chartex" xmlns:cx3="http://schemas.microsoft.com/office/drawing/2016/5/9/chartex" xmlns:cx4="http://schemas.microsoft.com/office/drawing/2016/5/10/chartex" xmlns:cx5="http://schemas.microsoft.com/office/drawing/2016/5/11/chartex" xmlns:cx6="http://schemas.microsoft.com/office/drawing/2016/5/12/chartex" xmlns:cx7="http://schemas.microsoft.com/office/drawing/2016/5/13/chartex" xmlns:cx8="http://schemas.microsoft.com/office/drawing/2016/5/14/chartex" xmlns:mc="http://schemas.openxmlformats.org/markup-compatibility/2006" xmlns:aink="http://schemas.microsoft.com/office/drawing/2016/ink" xmlns:am3d="http://schemas.microsoft.com/office/drawing/2017/model3d" xmlns:o="urn:schemas-microsoft-com:office:office" xmlns:r="http://schemas.openxmlformats.org/officeDocument/2006/relationships" xmlns:m="http://schemas.openxmlformats.org/officeDocument/2006/math" xmlns:v="urn:schemas-microsoft-com:vml" xmlns:wp14="http://schemas.microsoft.com/office/word/2010/wordprocessingDrawing" xmlns:wp="http://schemas.openxmlformats.org/drawingml/2006/wordprocessingDrawing" xmlns:w10="urn:schemas-microsoft-com:office:word" xmlns:w="http://schemas.openxmlformats.org/wordprocessingml/2006/main" xmlns:w14="http://schemas.microsoft.com/office/word/2010/wordml" xmlns:w15="http://schemas.microsoft.com/office/word/2012/wordml" xmlns:w16cex="http://schemas.microsoft.com/office/word/2018/wordml/cex" xmlns:w16cid="http://schemas.microsoft.com/office/word/2016/wordml/cid" xmlns:w16="http://schemas.microsoft.com/office/word/2018/wordml" xmlns:w16sdtdh="http://schemas.microsoft.com/office/word/2020/wordml/sdtdatahash" xmlns:w16se="http://schemas.microsoft.com/office/word/2015/wordml/symex" xmlns:wpg="http://schemas.microsoft.com/office/word/2010/wordprocessingGroup" xmlns:wpi="http://schemas.microsoft.com/office/word/2010/wordprocessingInk" xmlns:wne="http://schemas.microsoft.com/office/word/2006/wordml" xmlns:wps="http://schemas.microsoft.com/office/word/2010/wordprocessingShape" mc:Ignorable="w14 w15 w16se w16cid w16 w16cex w16sdtdh wp14">
+<w:endnotes xmlns:wpc="http://schemas.microsoft.com/office/word/2010/wordprocessingCanvas" xmlns:cx="http://schemas.microsoft.com/office/drawing/2014/chartex" xmlns:cx1="http://schemas.microsoft.com/office/drawing/2015/9/8/chartex" xmlns:cx2="http://schemas.microsoft.com/office/drawing/2015/10/21/chartex" xmlns:cx3="http://schemas.microsoft.com/office/drawing/2016/5/9/chartex" xmlns:cx4="http://schemas.microsoft.com/office/drawing/2016/5/10/chartex" xmlns:cx5="http://schemas.microsoft.com/office/drawing/2016/5/11/chartex" xmlns:cx6="http://schemas.microsoft.com/office/drawing/2016/5/12/chartex" xmlns:cx7="http://schemas.microsoft.com/office/drawing/2016/5/13/chartex" xmlns:cx8="http://schemas.microsoft.com/office/drawing/2016/5/14/chartex" xmlns:mc="http://schemas.openxmlformats.org/markup-compatibility/2006" xmlns:aink="http://schemas.microsoft.com/office/drawing/2016/ink" xmlns:am3d="http://schemas.microsoft.com/office/drawing/2017/model3d" xmlns:o="urn:schemas-microsoft-com:office:office" xmlns:oel="http://schemas.microsoft.com/office/2019/extlst" xmlns:r="http://schemas.openxmlformats.org/officeDocument/2006/relationships" xmlns:m="http://schemas.openxmlformats.org/officeDocument/2006/math" xmlns:v="urn:schemas-microsoft-com:vml" xmlns:wp14="http://schemas.microsoft.com/office/word/2010/wordprocessingDrawing" xmlns:wp="http://schemas.openxmlformats.org/drawingml/2006/wordprocessingDrawing" xmlns:w10="urn:schemas-microsoft-com:office:word" xmlns:w="http://schemas.openxmlformats.org/wordprocessingml/2006/main" xmlns:w14="http://schemas.microsoft.com/office/word/2010/wordml" xmlns:w15="http://schemas.microsoft.com/office/word/2012/wordml" xmlns:w16cex="http://schemas.microsoft.com/office/word/2018/wordml/cex" xmlns:w16cid="http://schemas.microsoft.com/office/word/2016/wordml/cid" xmlns:w16="http://schemas.microsoft.com/office/word/2018/wordml" xmlns:w16du="http://schemas.microsoft.com/office/word/2023/wordml/word16du" xmlns:w16sdtdh="http://schemas.microsoft.com/office/word/2020/wordml/sdtdatahash" xmlns:w16se="http://schemas.microsoft.com/office/word/2015/wordml/symex" xmlns:wpg="http://schemas.microsoft.com/office/word/2010/wordprocessingGroup" xmlns:wpi="http://schemas.microsoft.com/office/word/2010/wordprocessingInk" xmlns:wne="http://schemas.microsoft.com/office/word/2006/wordml" xmlns:wps="http://schemas.microsoft.com/office/word/2010/wordprocessingShape" mc:Ignorable="w14 w15 w16se w16cid w16 w16cex w16sdtdh w16du wp14">
   <w:endnote w:type="separator" w:id="-1">
     <w:p>
       <w:pPr>
@@ -1762,7 +2198,7 @@
 </file>
 
 <file path=word/footnotes.xml><?xml version="1.0" encoding="utf-8"?>
-<w:footnotes xmlns:wpc="http://schemas.microsoft.com/office/word/2010/wordprocessingCanvas" xmlns:cx="http://schemas.microsoft.com/office/drawing/2014/chartex" xmlns:cx1="http://schemas.microsoft.com/office/drawing/2015/9/8/chartex" xmlns:cx2="http://schemas.microsoft.com/office/drawing/2015/10/21/chartex" xmlns:cx3="http://schemas.microsoft.com/office/drawing/2016/5/9/chartex" xmlns:cx4="http://schemas.microsoft.com/office/drawing/2016/5/10/chartex" xmlns:cx5="http://schemas.microsoft.com/office/drawing/2016/5/11/chartex" xmlns:cx6="http://schemas.microsoft.com/office/drawing/2016/5/12/chartex" xmlns:cx7="http://schemas.microsoft.com/office/drawing/2016/5/13/chartex" xmlns:cx8="http://schemas.microsoft.com/office/drawing/2016/5/14/chartex" xmlns:mc="http://schemas.openxmlformats.org/markup-compatibility/2006" xmlns:aink="http://schemas.microsoft.com/office/drawing/2016/ink" xmlns:am3d="http://schemas.microsoft.com/office/drawing/2017/model3d" xmlns:o="urn:schemas-microsoft-com:office:office" xmlns:r="http://schemas.openxmlformats.org/officeDocument/2006/relationships" xmlns:m="http://schemas.openxmlformats.org/officeDocument/2006/math" xmlns:v="urn:schemas-microsoft-com:vml" xmlns:wp14="http://schemas.microsoft.com/office/word/2010/wordprocessingDrawing" xmlns:wp="http://schemas.openxmlformats.org/drawingml/2006/wordprocessingDrawing" xmlns:w10="urn:schemas-microsoft-com:office:word" xmlns:w="http://schemas.openxmlformats.org/wordprocessingml/2006/main" xmlns:w14="http://schemas.microsoft.com/office/word/2010/wordml" xmlns:w15="http://schemas.microsoft.com/office/word/2012/wordml" xmlns:w16cex="http://schemas.microsoft.com/office/word/2018/wordml/cex" xmlns:w16cid="http://schemas.microsoft.com/office/word/2016/wordml/cid" xmlns:w16="http://schemas.microsoft.com/office/word/2018/wordml" xmlns:w16sdtdh="http://schemas.microsoft.com/office/word/2020/wordml/sdtdatahash" xmlns:w16se="http://schemas.microsoft.com/office/word/2015/wordml/symex" xmlns:wpg="http://schemas.microsoft.com/office/word/2010/wordprocessingGroup" xmlns:wpi="http://schemas.microsoft.com/office/word/2010/wordprocessingInk" xmlns:wne="http://schemas.microsoft.com/office/word/2006/wordml" xmlns:wps="http://schemas.microsoft.com/office/word/2010/wordprocessingShape" mc:Ignorable="w14 w15 w16se w16cid w16 w16cex w16sdtdh wp14">
+<w:footnotes xmlns:wpc="http://schemas.microsoft.com/office/word/2010/wordprocessingCanvas" xmlns:cx="http://schemas.microsoft.com/office/drawing/2014/chartex" xmlns:cx1="http://schemas.microsoft.com/office/drawing/2015/9/8/chartex" xmlns:cx2="http://schemas.microsoft.com/office/drawing/2015/10/21/chartex" xmlns:cx3="http://schemas.microsoft.com/office/drawing/2016/5/9/chartex" xmlns:cx4="http://schemas.microsoft.com/office/drawing/2016/5/10/chartex" xmlns:cx5="http://schemas.microsoft.com/office/drawing/2016/5/11/chartex" xmlns:cx6="http://schemas.microsoft.com/office/drawing/2016/5/12/chartex" xmlns:cx7="http://schemas.microsoft.com/office/drawing/2016/5/13/chartex" xmlns:cx8="http://schemas.microsoft.com/office/drawing/2016/5/14/chartex" xmlns:mc="http://schemas.openxmlformats.org/markup-compatibility/2006" xmlns:aink="http://schemas.microsoft.com/office/drawing/2016/ink" xmlns:am3d="http://schemas.microsoft.com/office/drawing/2017/model3d" xmlns:o="urn:schemas-microsoft-com:office:office" xmlns:oel="http://schemas.microsoft.com/office/2019/extlst" xmlns:r="http://schemas.openxmlformats.org/officeDocument/2006/relationships" xmlns:m="http://schemas.openxmlformats.org/officeDocument/2006/math" xmlns:v="urn:schemas-microsoft-com:vml" xmlns:wp14="http://schemas.microsoft.com/office/word/2010/wordprocessingDrawing" xmlns:wp="http://schemas.openxmlformats.org/drawingml/2006/wordprocessingDrawing" xmlns:w10="urn:schemas-microsoft-com:office:word" xmlns:w="http://schemas.openxmlformats.org/wordprocessingml/2006/main" xmlns:w14="http://schemas.microsoft.com/office/word/2010/wordml" xmlns:w15="http://schemas.microsoft.com/office/word/2012/wordml" xmlns:w16cex="http://schemas.microsoft.com/office/word/2018/wordml/cex" xmlns:w16cid="http://schemas.microsoft.com/office/word/2016/wordml/cid" xmlns:w16="http://schemas.microsoft.com/office/word/2018/wordml" xmlns:w16du="http://schemas.microsoft.com/office/word/2023/wordml/word16du" xmlns:w16sdtdh="http://schemas.microsoft.com/office/word/2020/wordml/sdtdatahash" xmlns:w16se="http://schemas.microsoft.com/office/word/2015/wordml/symex" xmlns:wpg="http://schemas.microsoft.com/office/word/2010/wordprocessingGroup" xmlns:wpi="http://schemas.microsoft.com/office/word/2010/wordprocessingInk" xmlns:wne="http://schemas.microsoft.com/office/word/2006/wordml" xmlns:wps="http://schemas.microsoft.com/office/word/2010/wordprocessingShape" mc:Ignorable="w14 w15 w16se w16cid w16 w16cex w16sdtdh w16du wp14">
   <w:footnote w:type="separator" w:id="-1">
     <w:p>
       <w:pPr>
@@ -1787,7 +2223,7 @@
 </file>
 
 <file path=word/numbering.xml><?xml version="1.0" encoding="utf-8"?>
-<w:numbering xmlns:wpc="http://schemas.microsoft.com/office/word/2010/wordprocessingCanvas" xmlns:cx="http://schemas.microsoft.com/office/drawing/2014/chartex" xmlns:cx1="http://schemas.microsoft.com/office/drawing/2015/9/8/chartex" xmlns:cx2="http://schemas.microsoft.com/office/drawing/2015/10/21/chartex" xmlns:cx3="http://schemas.microsoft.com/office/drawing/2016/5/9/chartex" xmlns:cx4="http://schemas.microsoft.com/office/drawing/2016/5/10/chartex" xmlns:cx5="http://schemas.microsoft.com/office/drawing/2016/5/11/chartex" xmlns:cx6="http://schemas.microsoft.com/office/drawing/2016/5/12/chartex" xmlns:cx7="http://schemas.microsoft.com/office/drawing/2016/5/13/chartex" xmlns:cx8="http://schemas.microsoft.com/office/drawing/2016/5/14/chartex" xmlns:mc="http://schemas.openxmlformats.org/markup-compatibility/2006" xmlns:aink="http://schemas.microsoft.com/office/drawing/2016/ink" xmlns:am3d="http://schemas.microsoft.com/office/drawing/2017/model3d" xmlns:o="urn:schemas-microsoft-com:office:office" xmlns:r="http://schemas.openxmlformats.org/officeDocument/2006/relationships" xmlns:m="http://schemas.openxmlformats.org/officeDocument/2006/math" xmlns:v="urn:schemas-microsoft-com:vml" xmlns:wp14="http://schemas.microsoft.com/office/word/2010/wordprocessingDrawing" xmlns:wp="http://schemas.openxmlformats.org/drawingml/2006/wordprocessingDrawing" xmlns:w10="urn:schemas-microsoft-com:office:word" xmlns:w="http://schemas.openxmlformats.org/wordprocessingml/2006/main" xmlns:w14="http://schemas.microsoft.com/office/word/2010/wordml" xmlns:w15="http://schemas.microsoft.com/office/word/2012/wordml" xmlns:w16cex="http://schemas.microsoft.com/office/word/2018/wordml/cex" xmlns:w16cid="http://schemas.microsoft.com/office/word/2016/wordml/cid" xmlns:w16="http://schemas.microsoft.com/office/word/2018/wordml" xmlns:w16sdtdh="http://schemas.microsoft.com/office/word/2020/wordml/sdtdatahash" xmlns:w16se="http://schemas.microsoft.com/office/word/2015/wordml/symex" xmlns:wpg="http://schemas.microsoft.com/office/word/2010/wordprocessingGroup" xmlns:wpi="http://schemas.microsoft.com/office/word/2010/wordprocessingInk" xmlns:wne="http://schemas.microsoft.com/office/word/2006/wordml" xmlns:wps="http://schemas.microsoft.com/office/word/2010/wordprocessingShape" mc:Ignorable="w14 w15 w16se w16cid w16 w16cex w16sdtdh wp14">
+<w:numbering xmlns:wpc="http://schemas.microsoft.com/office/word/2010/wordprocessingCanvas" xmlns:cx="http://schemas.microsoft.com/office/drawing/2014/chartex" xmlns:cx1="http://schemas.microsoft.com/office/drawing/2015/9/8/chartex" xmlns:cx2="http://schemas.microsoft.com/office/drawing/2015/10/21/chartex" xmlns:cx3="http://schemas.microsoft.com/office/drawing/2016/5/9/chartex" xmlns:cx4="http://schemas.microsoft.com/office/drawing/2016/5/10/chartex" xmlns:cx5="http://schemas.microsoft.com/office/drawing/2016/5/11/chartex" xmlns:cx6="http://schemas.microsoft.com/office/drawing/2016/5/12/chartex" xmlns:cx7="http://schemas.microsoft.com/office/drawing/2016/5/13/chartex" xmlns:cx8="http://schemas.microsoft.com/office/drawing/2016/5/14/chartex" xmlns:mc="http://schemas.openxmlformats.org/markup-compatibility/2006" xmlns:aink="http://schemas.microsoft.com/office/drawing/2016/ink" xmlns:am3d="http://schemas.microsoft.com/office/drawing/2017/model3d" xmlns:o="urn:schemas-microsoft-com:office:office" xmlns:oel="http://schemas.microsoft.com/office/2019/extlst" xmlns:r="http://schemas.openxmlformats.org/officeDocument/2006/relationships" xmlns:m="http://schemas.openxmlformats.org/officeDocument/2006/math" xmlns:v="urn:schemas-microsoft-com:vml" xmlns:wp14="http://schemas.microsoft.com/office/word/2010/wordprocessingDrawing" xmlns:wp="http://schemas.openxmlformats.org/drawingml/2006/wordprocessingDrawing" xmlns:w10="urn:schemas-microsoft-com:office:word" xmlns:w="http://schemas.openxmlformats.org/wordprocessingml/2006/main" xmlns:w14="http://schemas.microsoft.com/office/word/2010/wordml" xmlns:w15="http://schemas.microsoft.com/office/word/2012/wordml" xmlns:w16cex="http://schemas.microsoft.com/office/word/2018/wordml/cex" xmlns:w16cid="http://schemas.microsoft.com/office/word/2016/wordml/cid" xmlns:w16="http://schemas.microsoft.com/office/word/2018/wordml" xmlns:w16du="http://schemas.microsoft.com/office/word/2023/wordml/word16du" xmlns:w16sdtdh="http://schemas.microsoft.com/office/word/2020/wordml/sdtdatahash" xmlns:w16se="http://schemas.microsoft.com/office/word/2015/wordml/symex" xmlns:wpg="http://schemas.microsoft.com/office/word/2010/wordprocessingGroup" xmlns:wpi="http://schemas.microsoft.com/office/word/2010/wordprocessingInk" xmlns:wne="http://schemas.microsoft.com/office/word/2006/wordml" xmlns:wps="http://schemas.microsoft.com/office/word/2010/wordprocessingShape" mc:Ignorable="w14 w15 w16se w16cid w16 w16cex w16sdtdh w16du wp14">
   <w:abstractNum w:abstractNumId="0" w15:restartNumberingAfterBreak="0">
     <w:nsid w:val="140A786C"/>
     <w:multiLevelType w:val="hybridMultilevel"/>
@@ -2251,23 +2687,23 @@
       </w:pPr>
     </w:lvl>
   </w:abstractNum>
-  <w:num w:numId="1">
+  <w:num w:numId="1" w16cid:durableId="1920480304">
     <w:abstractNumId w:val="0"/>
   </w:num>
-  <w:num w:numId="2">
+  <w:num w:numId="2" w16cid:durableId="1160804418">
     <w:abstractNumId w:val="1"/>
   </w:num>
-  <w:num w:numId="3">
+  <w:num w:numId="3" w16cid:durableId="1464889615">
     <w:abstractNumId w:val="2"/>
   </w:num>
-  <w:num w:numId="4">
+  <w:num w:numId="4" w16cid:durableId="695934054">
     <w:abstractNumId w:val="3"/>
   </w:num>
 </w:numbering>
 </file>
 
 <file path=word/styles.xml><?xml version="1.0" encoding="utf-8"?>
-<w:styles xmlns:mc="http://schemas.openxmlformats.org/markup-compatibility/2006" xmlns:r="http://schemas.openxmlformats.org/officeDocument/2006/relationships" xmlns:w="http://schemas.openxmlformats.org/wordprocessingml/2006/main" xmlns:w14="http://schemas.microsoft.com/office/word/2010/wordml" xmlns:w15="http://schemas.microsoft.com/office/word/2012/wordml" xmlns:w16cex="http://schemas.microsoft.com/office/word/2018/wordml/cex" xmlns:w16cid="http://schemas.microsoft.com/office/word/2016/wordml/cid" xmlns:w16="http://schemas.microsoft.com/office/word/2018/wordml" xmlns:w16sdtdh="http://schemas.microsoft.com/office/word/2020/wordml/sdtdatahash" xmlns:w16se="http://schemas.microsoft.com/office/word/2015/wordml/symex" mc:Ignorable="w14 w15 w16se w16cid w16 w16cex w16sdtdh">
+<w:styles xmlns:mc="http://schemas.openxmlformats.org/markup-compatibility/2006" xmlns:r="http://schemas.openxmlformats.org/officeDocument/2006/relationships" xmlns:w="http://schemas.openxmlformats.org/wordprocessingml/2006/main" xmlns:w14="http://schemas.microsoft.com/office/word/2010/wordml" xmlns:w15="http://schemas.microsoft.com/office/word/2012/wordml" xmlns:w16cex="http://schemas.microsoft.com/office/word/2018/wordml/cex" xmlns:w16cid="http://schemas.microsoft.com/office/word/2016/wordml/cid" xmlns:w16="http://schemas.microsoft.com/office/word/2018/wordml" xmlns:w16du="http://schemas.microsoft.com/office/word/2023/wordml/word16du" xmlns:w16sdtdh="http://schemas.microsoft.com/office/word/2020/wordml/sdtdatahash" xmlns:w16se="http://schemas.microsoft.com/office/word/2015/wordml/symex" mc:Ignorable="w14 w15 w16se w16cid w16 w16cex w16sdtdh w16du">
   <w:docDefaults>
     <w:rPrDefault>
       <w:rPr>
@@ -2873,6 +3309,7 @@
   <w:style w:type="character" w:default="1" w:styleId="a0">
     <w:name w:val="Default Paragraph Font"/>
     <w:uiPriority w:val="1"/>
+    <w:semiHidden/>
     <w:unhideWhenUsed/>
   </w:style>
   <w:style w:type="table" w:default="1" w:styleId="a1">

</xml_diff>